<commit_message>
Manual de Usuario terminado
</commit_message>
<xml_diff>
--- a/SIEL - Manual de Usuario.docx
+++ b/SIEL - Manual de Usuario.docx
@@ -1931,7 +1931,6 @@
       </w:pPr>
       <w:r>
         <w:rPr>
-          <w:rStyle w:val="Normal"/>
           <w:rFonts w:ascii="Times New Roman" w:eastAsia="Times New Roman" w:hAnsi="Times New Roman" w:cs="Times New Roman"/>
           <w:snapToGrid w:val="0"/>
           <w:color w:val="000000"/>
@@ -1947,7 +1946,6 @@
       </w:r>
       <w:r>
         <w:rPr>
-          <w:rStyle w:val="Normal"/>
           <w:rFonts w:ascii="Times New Roman" w:eastAsia="Times New Roman" w:hAnsi="Times New Roman" w:cs="Times New Roman"/>
           <w:snapToGrid w:val="0"/>
           <w:color w:val="000000"/>
@@ -1957,7 +1955,6 @@
           <w:u w:color="000000"/>
           <w:bdr w:val="none" w:sz="0" w:space="0" w:color="000000"/>
           <w:shd w:val="clear" w:color="000000" w:fill="000000"/>
-          <w:lang/>
         </w:rPr>
         <w:t xml:space="preserve"> </w:t>
       </w:r>
@@ -2181,6 +2178,695 @@
         <w:lastRenderedPageBreak/>
         <w:t>D) Advertencias:</w:t>
       </w:r>
+    </w:p>
+    <w:p>
+      <w:pPr>
+        <w:jc w:val="both"/>
+        <w:rPr>
+          <w:rFonts w:ascii="Franklin Gothic Medium" w:hAnsi="Franklin Gothic Medium"/>
+          <w:sz w:val="28"/>
+          <w:szCs w:val="28"/>
+        </w:rPr>
+      </w:pPr>
+      <w:r>
+        <w:rPr>
+          <w:rFonts w:ascii="Franklin Gothic Medium" w:hAnsi="Franklin Gothic Medium"/>
+          <w:sz w:val="28"/>
+          <w:szCs w:val="28"/>
+        </w:rPr>
+        <w:tab/>
+        <w:t>Ante un ingreso incorrecto de datos o un eventual problema en la resolución mediante el método elegido, la aplicación notificará al usuario mediante diversos pop-ups o ventanas emergentes, describiendo las posibles causas. Dichas advertencias son:</w:t>
+      </w:r>
+    </w:p>
+    <w:p>
+      <w:pPr>
+        <w:pStyle w:val="Prrafodelista"/>
+        <w:numPr>
+          <w:ilvl w:val="0"/>
+          <w:numId w:val="4"/>
+        </w:numPr>
+        <w:jc w:val="both"/>
+        <w:rPr>
+          <w:rFonts w:ascii="Franklin Gothic Medium" w:hAnsi="Franklin Gothic Medium"/>
+          <w:sz w:val="28"/>
+          <w:szCs w:val="28"/>
+        </w:rPr>
+      </w:pPr>
+      <w:r>
+        <w:rPr>
+          <w:rFonts w:ascii="Franklin Gothic Medium" w:hAnsi="Franklin Gothic Medium"/>
+          <w:sz w:val="28"/>
+          <w:szCs w:val="28"/>
+        </w:rPr>
+        <w:t>Carencia de datos iniciales.</w:t>
+      </w:r>
+      <w:r>
+        <w:rPr>
+          <w:rFonts w:ascii="Franklin Gothic Book" w:hAnsi="Franklin Gothic Book"/>
+          <w:sz w:val="28"/>
+          <w:szCs w:val="28"/>
+        </w:rPr>
+        <w:t xml:space="preserve"> Si alguno de los campos editables de la pantalla de Interfaz Inicial estuviese vacío al presionar </w:t>
+      </w:r>
+      <w:r>
+        <w:rPr>
+          <w:rFonts w:ascii="Franklin Gothic Book" w:hAnsi="Franklin Gothic Book"/>
+          <w:i/>
+          <w:sz w:val="28"/>
+          <w:szCs w:val="28"/>
+        </w:rPr>
+        <w:t>Calcular</w:t>
+      </w:r>
+      <w:r>
+        <w:rPr>
+          <w:rFonts w:ascii="Franklin Gothic Book" w:hAnsi="Franklin Gothic Book"/>
+          <w:sz w:val="28"/>
+          <w:szCs w:val="28"/>
+        </w:rPr>
+        <w:t>, es decir si faltara algún dato (ya sea un coeficiente o término de las matrices, la cota de error, la precisión decimal, o el vector inicial), la aplicación lo solicitará al usuario mediante un cartel como el de más abajo. La aplicación pintará de rojo los bordes del primer campo vacío que encuentre, y estos permanecerán así hasta que se vuelva a presionar Calcular y se verifique que dicho campo ha sido completado:</w:t>
+      </w:r>
+    </w:p>
+    <w:p>
+      <w:pPr>
+        <w:pStyle w:val="Prrafodelista"/>
+        <w:jc w:val="both"/>
+        <w:rPr>
+          <w:rFonts w:ascii="Franklin Gothic Medium" w:hAnsi="Franklin Gothic Medium"/>
+          <w:sz w:val="28"/>
+          <w:szCs w:val="28"/>
+        </w:rPr>
+      </w:pPr>
+      <w:r>
+        <w:rPr>
+          <w:rFonts w:ascii="Franklin Gothic Medium" w:hAnsi="Franklin Gothic Medium"/>
+          <w:noProof/>
+          <w:sz w:val="28"/>
+          <w:szCs w:val="28"/>
+          <w:lang w:eastAsia="es-AR"/>
+        </w:rPr>
+        <w:drawing>
+          <wp:inline distT="0" distB="0" distL="0" distR="0">
+            <wp:extent cx="5384223" cy="3141529"/>
+            <wp:effectExtent l="19050" t="0" r="6927" b="0"/>
+            <wp:docPr id="4" name="Imagen 1" descr="C:\Users\Giuseppe\Desktop\Imagenes Manual\Error1.png"/>
+            <wp:cNvGraphicFramePr>
+              <a:graphicFrameLocks xmlns:a="http://schemas.openxmlformats.org/drawingml/2006/main" noChangeAspect="1"/>
+            </wp:cNvGraphicFramePr>
+            <a:graphic xmlns:a="http://schemas.openxmlformats.org/drawingml/2006/main">
+              <a:graphicData uri="http://schemas.openxmlformats.org/drawingml/2006/picture">
+                <pic:pic xmlns:pic="http://schemas.openxmlformats.org/drawingml/2006/picture">
+                  <pic:nvPicPr>
+                    <pic:cNvPr id="0" name="Picture 1" descr="C:\Users\Giuseppe\Desktop\Imagenes Manual\Error1.png"/>
+                    <pic:cNvPicPr>
+                      <a:picLocks noChangeAspect="1" noChangeArrowheads="1"/>
+                    </pic:cNvPicPr>
+                  </pic:nvPicPr>
+                  <pic:blipFill>
+                    <a:blip r:embed="rId16" cstate="print"/>
+                    <a:srcRect/>
+                    <a:stretch>
+                      <a:fillRect/>
+                    </a:stretch>
+                  </pic:blipFill>
+                  <pic:spPr bwMode="auto">
+                    <a:xfrm>
+                      <a:off x="0" y="0"/>
+                      <a:ext cx="5382325" cy="3140422"/>
+                    </a:xfrm>
+                    <a:prstGeom prst="rect">
+                      <a:avLst/>
+                    </a:prstGeom>
+                    <a:noFill/>
+                    <a:ln w="9525">
+                      <a:noFill/>
+                      <a:miter lim="800000"/>
+                      <a:headEnd/>
+                      <a:tailEnd/>
+                    </a:ln>
+                  </pic:spPr>
+                </pic:pic>
+              </a:graphicData>
+            </a:graphic>
+          </wp:inline>
+        </w:drawing>
+      </w:r>
+    </w:p>
+    <w:p>
+      <w:pPr>
+        <w:pStyle w:val="Prrafodelista"/>
+        <w:numPr>
+          <w:ilvl w:val="0"/>
+          <w:numId w:val="4"/>
+        </w:numPr>
+        <w:jc w:val="both"/>
+        <w:rPr>
+          <w:rFonts w:ascii="Franklin Gothic Medium" w:hAnsi="Franklin Gothic Medium"/>
+          <w:sz w:val="28"/>
+          <w:szCs w:val="28"/>
+        </w:rPr>
+      </w:pPr>
+      <w:r>
+        <w:rPr>
+          <w:rFonts w:ascii="Franklin Gothic Medium" w:hAnsi="Franklin Gothic Medium"/>
+          <w:sz w:val="28"/>
+          <w:szCs w:val="28"/>
+        </w:rPr>
+        <w:t xml:space="preserve">Riesgo de no convergencia. </w:t>
+      </w:r>
+      <w:r>
+        <w:rPr>
+          <w:rFonts w:ascii="Franklin Gothic Book" w:hAnsi="Franklin Gothic Book"/>
+          <w:sz w:val="28"/>
+          <w:szCs w:val="28"/>
+        </w:rPr>
+        <w:t xml:space="preserve">Si la Matriz de Coeficientes ingresada no fuese diagonalmente dominante, un cartel se lo informará al usuario, dado que esto puede implicar una imposibilidad de convergencia hacia la solución del sistema (es un riesgo, no una certeza). Dentro del mismo recuadro, habrá dos botones que el usuario puede pulsar: </w:t>
+      </w:r>
+      <w:r>
+        <w:rPr>
+          <w:rFonts w:ascii="Franklin Gothic Book" w:hAnsi="Franklin Gothic Book"/>
+          <w:i/>
+          <w:sz w:val="28"/>
+          <w:szCs w:val="28"/>
+        </w:rPr>
+        <w:t>Cambiar matriz</w:t>
+      </w:r>
+      <w:r>
+        <w:rPr>
+          <w:rFonts w:ascii="Franklin Gothic Book" w:hAnsi="Franklin Gothic Book"/>
+          <w:sz w:val="28"/>
+          <w:szCs w:val="28"/>
+        </w:rPr>
+        <w:t xml:space="preserve"> (para que pueda cambiar los </w:t>
+      </w:r>
+      <w:r>
+        <w:rPr>
+          <w:rFonts w:ascii="Franklin Gothic Book" w:hAnsi="Franklin Gothic Book"/>
+          <w:sz w:val="28"/>
+          <w:szCs w:val="28"/>
+        </w:rPr>
+        <w:lastRenderedPageBreak/>
+        <w:t xml:space="preserve">coeficientes e ingresar otra matriz, preferentemente diagonalmente dominante) y </w:t>
+      </w:r>
+      <w:r>
+        <w:rPr>
+          <w:rFonts w:ascii="Franklin Gothic Book" w:hAnsi="Franklin Gothic Book"/>
+          <w:i/>
+          <w:sz w:val="28"/>
+          <w:szCs w:val="28"/>
+        </w:rPr>
+        <w:t>Calcular de todos modos</w:t>
+      </w:r>
+      <w:r>
+        <w:rPr>
+          <w:rFonts w:ascii="Franklin Gothic Book" w:hAnsi="Franklin Gothic Book"/>
+          <w:sz w:val="28"/>
+          <w:szCs w:val="28"/>
+        </w:rPr>
+        <w:t xml:space="preserve"> (para intentar resolver el sistema como está, no obstante el aviso). Se elija la opción que se elija, en el recuadro de </w:t>
+      </w:r>
+      <w:r>
+        <w:rPr>
+          <w:rFonts w:ascii="Franklin Gothic Book" w:hAnsi="Franklin Gothic Book"/>
+          <w:i/>
+          <w:sz w:val="28"/>
+          <w:szCs w:val="28"/>
+        </w:rPr>
+        <w:t>Datos de la Matriz de Coeficientes</w:t>
+      </w:r>
+      <w:r>
+        <w:rPr>
+          <w:rFonts w:ascii="Franklin Gothic Book" w:hAnsi="Franklin Gothic Book"/>
+          <w:sz w:val="28"/>
+          <w:szCs w:val="28"/>
+        </w:rPr>
+        <w:t xml:space="preserve"> aparecerá información acerca de si la matriz es diagonalmente o no y, en ese caso (en el cual no lo es), se detallará la fila por la cual no se cumple la condición de diagonalmente dominante:</w:t>
+      </w:r>
+    </w:p>
+    <w:p>
+      <w:pPr>
+        <w:pStyle w:val="Prrafodelista"/>
+        <w:jc w:val="both"/>
+        <w:rPr>
+          <w:rFonts w:ascii="Franklin Gothic Medium" w:hAnsi="Franklin Gothic Medium"/>
+          <w:sz w:val="28"/>
+          <w:szCs w:val="28"/>
+        </w:rPr>
+      </w:pPr>
+      <w:r>
+        <w:rPr>
+          <w:rFonts w:ascii="Franklin Gothic Medium" w:hAnsi="Franklin Gothic Medium"/>
+          <w:noProof/>
+          <w:sz w:val="28"/>
+          <w:szCs w:val="28"/>
+          <w:lang w:eastAsia="es-AR"/>
+        </w:rPr>
+        <w:drawing>
+          <wp:inline distT="0" distB="0" distL="0" distR="0">
+            <wp:extent cx="5241719" cy="3585201"/>
+            <wp:effectExtent l="19050" t="0" r="0" b="0"/>
+            <wp:docPr id="8" name="Imagen 2" descr="C:\Users\Giuseppe\Desktop\Imagenes Manual\Error2.png"/>
+            <wp:cNvGraphicFramePr>
+              <a:graphicFrameLocks xmlns:a="http://schemas.openxmlformats.org/drawingml/2006/main" noChangeAspect="1"/>
+            </wp:cNvGraphicFramePr>
+            <a:graphic xmlns:a="http://schemas.openxmlformats.org/drawingml/2006/main">
+              <a:graphicData uri="http://schemas.openxmlformats.org/drawingml/2006/picture">
+                <pic:pic xmlns:pic="http://schemas.openxmlformats.org/drawingml/2006/picture">
+                  <pic:nvPicPr>
+                    <pic:cNvPr id="0" name="Picture 2" descr="C:\Users\Giuseppe\Desktop\Imagenes Manual\Error2.png"/>
+                    <pic:cNvPicPr>
+                      <a:picLocks noChangeAspect="1" noChangeArrowheads="1"/>
+                    </pic:cNvPicPr>
+                  </pic:nvPicPr>
+                  <pic:blipFill>
+                    <a:blip r:embed="rId17" cstate="print"/>
+                    <a:srcRect/>
+                    <a:stretch>
+                      <a:fillRect/>
+                    </a:stretch>
+                  </pic:blipFill>
+                  <pic:spPr bwMode="auto">
+                    <a:xfrm>
+                      <a:off x="0" y="0"/>
+                      <a:ext cx="5245575" cy="3587839"/>
+                    </a:xfrm>
+                    <a:prstGeom prst="rect">
+                      <a:avLst/>
+                    </a:prstGeom>
+                    <a:noFill/>
+                    <a:ln w="9525">
+                      <a:noFill/>
+                      <a:miter lim="800000"/>
+                      <a:headEnd/>
+                      <a:tailEnd/>
+                    </a:ln>
+                  </pic:spPr>
+                </pic:pic>
+              </a:graphicData>
+            </a:graphic>
+          </wp:inline>
+        </w:drawing>
+      </w:r>
+    </w:p>
+    <w:p>
+      <w:pPr>
+        <w:pStyle w:val="Prrafodelista"/>
+        <w:jc w:val="both"/>
+        <w:rPr>
+          <w:rFonts w:ascii="Franklin Gothic Medium" w:hAnsi="Franklin Gothic Medium"/>
+          <w:sz w:val="28"/>
+          <w:szCs w:val="28"/>
+        </w:rPr>
+      </w:pPr>
+      <w:r>
+        <w:rPr>
+          <w:rFonts w:ascii="Franklin Gothic Medium" w:hAnsi="Franklin Gothic Medium"/>
+          <w:sz w:val="28"/>
+          <w:szCs w:val="28"/>
+          <w:u w:val="single"/>
+        </w:rPr>
+        <w:t>NOTA</w:t>
+      </w:r>
+      <w:r>
+        <w:rPr>
+          <w:rFonts w:ascii="Franklin Gothic Medium" w:hAnsi="Franklin Gothic Medium"/>
+          <w:sz w:val="28"/>
+          <w:szCs w:val="28"/>
+        </w:rPr>
+        <w:t xml:space="preserve">: </w:t>
+      </w:r>
+      <w:r>
+        <w:rPr>
+          <w:rFonts w:ascii="Franklin Gothic Book" w:hAnsi="Franklin Gothic Book"/>
+          <w:sz w:val="28"/>
+          <w:szCs w:val="28"/>
+        </w:rPr>
+        <w:t xml:space="preserve">Si la matriz es diagonalmente dominante pero no de manera </w:t>
+      </w:r>
+      <w:r>
+        <w:rPr>
+          <w:rFonts w:ascii="Franklin Gothic Book" w:hAnsi="Franklin Gothic Book"/>
+          <w:b/>
+          <w:sz w:val="28"/>
+          <w:szCs w:val="28"/>
+        </w:rPr>
+        <w:t>estricta</w:t>
+      </w:r>
+      <w:r>
+        <w:rPr>
+          <w:rFonts w:ascii="Franklin Gothic Book" w:hAnsi="Franklin Gothic Book"/>
+          <w:sz w:val="28"/>
+          <w:szCs w:val="28"/>
+        </w:rPr>
+        <w:t xml:space="preserve">, </w:t>
+      </w:r>
+      <w:r>
+        <w:rPr>
+          <w:rFonts w:ascii="Franklin Gothic Book" w:hAnsi="Franklin Gothic Book"/>
+          <w:sz w:val="28"/>
+          <w:szCs w:val="28"/>
+        </w:rPr>
+        <w:t xml:space="preserve">esta advertencia no se mostrará; en su lugar, se lo informará en el recuadro de </w:t>
+      </w:r>
+      <w:r>
+        <w:rPr>
+          <w:rFonts w:ascii="Franklin Gothic Book" w:hAnsi="Franklin Gothic Book"/>
+          <w:i/>
+          <w:sz w:val="28"/>
+          <w:szCs w:val="28"/>
+        </w:rPr>
+        <w:t>Datos de la Matriz de Coeficientes</w:t>
+      </w:r>
+      <w:r>
+        <w:rPr>
+          <w:rFonts w:ascii="Franklin Gothic Book" w:hAnsi="Franklin Gothic Book"/>
+          <w:sz w:val="28"/>
+          <w:szCs w:val="28"/>
+        </w:rPr>
+        <w:t>, en la sección de Resultados de la Aplicación.</w:t>
+      </w:r>
+    </w:p>
+    <w:p>
+      <w:pPr>
+        <w:pStyle w:val="Prrafodelista"/>
+        <w:numPr>
+          <w:ilvl w:val="0"/>
+          <w:numId w:val="4"/>
+        </w:numPr>
+        <w:jc w:val="both"/>
+        <w:rPr>
+          <w:rFonts w:ascii="Franklin Gothic Medium" w:hAnsi="Franklin Gothic Medium"/>
+          <w:sz w:val="28"/>
+          <w:szCs w:val="28"/>
+        </w:rPr>
+      </w:pPr>
+      <w:r>
+        <w:rPr>
+          <w:rFonts w:ascii="Franklin Gothic Medium" w:hAnsi="Franklin Gothic Medium"/>
+          <w:sz w:val="28"/>
+          <w:szCs w:val="28"/>
+        </w:rPr>
+        <w:t xml:space="preserve">Cota de Error muy pequeña. </w:t>
+      </w:r>
+      <w:r>
+        <w:rPr>
+          <w:rFonts w:ascii="Franklin Gothic Book" w:hAnsi="Franklin Gothic Book"/>
+          <w:sz w:val="28"/>
+          <w:szCs w:val="28"/>
+        </w:rPr>
+        <w:t xml:space="preserve">Si el usuario ingresase una Cota de Error muy pequeña y una precisión decimal no muy alta en el campo de </w:t>
+      </w:r>
+      <w:r>
+        <w:rPr>
+          <w:rFonts w:ascii="Franklin Gothic Book" w:hAnsi="Franklin Gothic Book"/>
+          <w:i/>
+          <w:sz w:val="28"/>
+          <w:szCs w:val="28"/>
+        </w:rPr>
+        <w:t>Cantidad de decimales</w:t>
+      </w:r>
+      <w:r>
+        <w:rPr>
+          <w:rFonts w:ascii="Franklin Gothic Book" w:hAnsi="Franklin Gothic Book"/>
+          <w:sz w:val="28"/>
+          <w:szCs w:val="28"/>
+        </w:rPr>
+        <w:t xml:space="preserve">, hay riesgo a priori de nunca alcanzar un error menor a dicha cota y, por ende, nunca converger a una solución que satisfaga los requisitos del problema. Al presionar el botón </w:t>
+      </w:r>
+      <w:r>
+        <w:rPr>
+          <w:rFonts w:ascii="Franklin Gothic Book" w:hAnsi="Franklin Gothic Book"/>
+          <w:i/>
+          <w:sz w:val="28"/>
+          <w:szCs w:val="28"/>
+        </w:rPr>
+        <w:t>Calcular</w:t>
+      </w:r>
+      <w:r>
+        <w:rPr>
+          <w:rFonts w:ascii="Franklin Gothic Book" w:hAnsi="Franklin Gothic Book"/>
+          <w:sz w:val="28"/>
+          <w:szCs w:val="28"/>
+        </w:rPr>
+        <w:t xml:space="preserve">, se emitirá un </w:t>
+      </w:r>
+      <w:r>
+        <w:rPr>
+          <w:rFonts w:ascii="Franklin Gothic Book" w:hAnsi="Franklin Gothic Book"/>
+          <w:i/>
+          <w:sz w:val="28"/>
+          <w:szCs w:val="28"/>
+        </w:rPr>
+        <w:t>pop-up</w:t>
+      </w:r>
+      <w:r>
+        <w:rPr>
+          <w:rFonts w:ascii="Franklin Gothic Book" w:hAnsi="Franklin Gothic Book"/>
+          <w:sz w:val="28"/>
+          <w:szCs w:val="28"/>
+        </w:rPr>
+        <w:t xml:space="preserve"> informando al usuario de dicho riesgo; este aviso bloqueará la pantalla hasta que el usuario presione el botón </w:t>
+      </w:r>
+      <w:r>
+        <w:rPr>
+          <w:rFonts w:ascii="Franklin Gothic Book" w:hAnsi="Franklin Gothic Book"/>
+          <w:i/>
+          <w:sz w:val="28"/>
+          <w:szCs w:val="28"/>
+        </w:rPr>
+        <w:t>Aceptar</w:t>
+      </w:r>
+      <w:r>
+        <w:rPr>
+          <w:rFonts w:ascii="Franklin Gothic Book" w:hAnsi="Franklin Gothic Book"/>
+          <w:sz w:val="28"/>
+          <w:szCs w:val="28"/>
+        </w:rPr>
+        <w:t xml:space="preserve"> del </w:t>
+      </w:r>
+      <w:r>
+        <w:rPr>
+          <w:rFonts w:ascii="Franklin Gothic Book" w:hAnsi="Franklin Gothic Book"/>
+          <w:i/>
+          <w:sz w:val="28"/>
+          <w:szCs w:val="28"/>
+        </w:rPr>
+        <w:t>pop-up</w:t>
+      </w:r>
+      <w:r>
+        <w:rPr>
+          <w:rFonts w:ascii="Franklin Gothic Book" w:hAnsi="Franklin Gothic Book"/>
+          <w:sz w:val="28"/>
+          <w:szCs w:val="28"/>
+        </w:rPr>
+        <w:t>, que procederá a ejecutar las iteraciones de todos modos:</w:t>
+      </w:r>
+    </w:p>
+    <w:p>
+      <w:pPr>
+        <w:pStyle w:val="Prrafodelista"/>
+        <w:jc w:val="both"/>
+        <w:rPr>
+          <w:rFonts w:ascii="Franklin Gothic Medium" w:hAnsi="Franklin Gothic Medium"/>
+          <w:sz w:val="28"/>
+          <w:szCs w:val="28"/>
+        </w:rPr>
+      </w:pPr>
+      <w:r>
+        <w:rPr>
+          <w:rFonts w:ascii="Franklin Gothic Medium" w:hAnsi="Franklin Gothic Medium"/>
+          <w:noProof/>
+          <w:sz w:val="28"/>
+          <w:szCs w:val="28"/>
+          <w:lang w:eastAsia="es-AR"/>
+        </w:rPr>
+        <w:lastRenderedPageBreak/>
+        <w:drawing>
+          <wp:inline distT="0" distB="0" distL="0" distR="0">
+            <wp:extent cx="5966114" cy="1677724"/>
+            <wp:effectExtent l="19050" t="0" r="0" b="0"/>
+            <wp:docPr id="9" name="Imagen 3" descr="C:\Users\Giuseppe\Desktop\Imagenes Manual\Error3.png"/>
+            <wp:cNvGraphicFramePr>
+              <a:graphicFrameLocks xmlns:a="http://schemas.openxmlformats.org/drawingml/2006/main" noChangeAspect="1"/>
+            </wp:cNvGraphicFramePr>
+            <a:graphic xmlns:a="http://schemas.openxmlformats.org/drawingml/2006/main">
+              <a:graphicData uri="http://schemas.openxmlformats.org/drawingml/2006/picture">
+                <pic:pic xmlns:pic="http://schemas.openxmlformats.org/drawingml/2006/picture">
+                  <pic:nvPicPr>
+                    <pic:cNvPr id="0" name="Picture 3" descr="C:\Users\Giuseppe\Desktop\Imagenes Manual\Error3.png"/>
+                    <pic:cNvPicPr>
+                      <a:picLocks noChangeAspect="1" noChangeArrowheads="1"/>
+                    </pic:cNvPicPr>
+                  </pic:nvPicPr>
+                  <pic:blipFill>
+                    <a:blip r:embed="rId18" cstate="print"/>
+                    <a:srcRect/>
+                    <a:stretch>
+                      <a:fillRect/>
+                    </a:stretch>
+                  </pic:blipFill>
+                  <pic:spPr bwMode="auto">
+                    <a:xfrm>
+                      <a:off x="0" y="0"/>
+                      <a:ext cx="5965453" cy="1677538"/>
+                    </a:xfrm>
+                    <a:prstGeom prst="rect">
+                      <a:avLst/>
+                    </a:prstGeom>
+                    <a:noFill/>
+                    <a:ln w="9525">
+                      <a:noFill/>
+                      <a:miter lim="800000"/>
+                      <a:headEnd/>
+                      <a:tailEnd/>
+                    </a:ln>
+                  </pic:spPr>
+                </pic:pic>
+              </a:graphicData>
+            </a:graphic>
+          </wp:inline>
+        </w:drawing>
+      </w:r>
+    </w:p>
+    <w:p>
+      <w:pPr>
+        <w:pStyle w:val="Prrafodelista"/>
+        <w:numPr>
+          <w:ilvl w:val="0"/>
+          <w:numId w:val="4"/>
+        </w:numPr>
+        <w:jc w:val="both"/>
+        <w:rPr>
+          <w:rFonts w:ascii="Franklin Gothic Medium" w:hAnsi="Franklin Gothic Medium"/>
+          <w:sz w:val="28"/>
+          <w:szCs w:val="28"/>
+        </w:rPr>
+      </w:pPr>
+      <w:r>
+        <w:rPr>
+          <w:rFonts w:ascii="Franklin Gothic Medium" w:hAnsi="Franklin Gothic Medium"/>
+          <w:sz w:val="28"/>
+          <w:szCs w:val="28"/>
+        </w:rPr>
+        <w:t xml:space="preserve">Solución no hallada. Ya sea por una Matriz de Coeficientes no diagonalmente dominante, por una Cota de Error muy diminuta exigida o por un vector inicial demasiado distante a la solución, puede que los métodos iterativos no converjan a una solución satisfactoria tras realizar 200 iteraciones (es el máximo de intentos predefinido; el mismo puede cambiarse retocando el archivo fuente </w:t>
+      </w:r>
+      <w:r>
+        <w:rPr>
+          <w:rFonts w:ascii="Franklin Gothic Medium" w:hAnsi="Franklin Gothic Medium"/>
+          <w:i/>
+          <w:sz w:val="28"/>
+          <w:szCs w:val="28"/>
+        </w:rPr>
+        <w:t>PE.js</w:t>
+      </w:r>
+      <w:r>
+        <w:rPr>
+          <w:rFonts w:ascii="Franklin Gothic Medium" w:hAnsi="Franklin Gothic Medium"/>
+          <w:sz w:val="28"/>
+          <w:szCs w:val="28"/>
+        </w:rPr>
+        <w:t xml:space="preserve">). De ser así, se informará mediante un cartel de error, sugiriendo hacer los cambios pertinentes en los datos anteriormente mencionados. A su vez, la última fila de entre las iteraciones estará en rojo, y todos los criterios de paro indicarán </w:t>
+      </w:r>
+      <w:r>
+        <w:rPr>
+          <w:rFonts w:ascii="Franklin Gothic Medium" w:hAnsi="Franklin Gothic Medium"/>
+          <w:i/>
+          <w:sz w:val="28"/>
+          <w:szCs w:val="28"/>
+        </w:rPr>
+        <w:t>Continuar</w:t>
+      </w:r>
+      <w:r>
+        <w:rPr>
+          <w:rFonts w:ascii="Franklin Gothic Medium" w:hAnsi="Franklin Gothic Medium"/>
+          <w:sz w:val="28"/>
+          <w:szCs w:val="28"/>
+        </w:rPr>
+        <w:t xml:space="preserve"> (ya que ninguno informaría que se</w:t>
+      </w:r>
+      <w:r>
+        <w:rPr>
+          <w:rFonts w:ascii="Franklin Gothic Medium" w:hAnsi="Franklin Gothic Medium"/>
+          <w:sz w:val="28"/>
+          <w:szCs w:val="28"/>
+        </w:rPr>
+        <w:t xml:space="preserve"> deben detener las iteraciones):</w:t>
+      </w:r>
+    </w:p>
+    <w:p>
+      <w:pPr>
+        <w:pStyle w:val="Prrafodelista"/>
+        <w:jc w:val="both"/>
+        <w:rPr>
+          <w:rFonts w:ascii="Franklin Gothic Medium" w:hAnsi="Franklin Gothic Medium"/>
+          <w:sz w:val="28"/>
+          <w:szCs w:val="28"/>
+        </w:rPr>
+      </w:pPr>
+      <w:r>
+        <w:rPr>
+          <w:rFonts w:ascii="Franklin Gothic Medium" w:hAnsi="Franklin Gothic Medium"/>
+          <w:noProof/>
+          <w:sz w:val="28"/>
+          <w:szCs w:val="28"/>
+          <w:lang w:eastAsia="es-AR"/>
+        </w:rPr>
+        <w:drawing>
+          <wp:inline distT="0" distB="0" distL="0" distR="0">
+            <wp:extent cx="5692981" cy="2349642"/>
+            <wp:effectExtent l="19050" t="0" r="2969" b="0"/>
+            <wp:docPr id="10" name="Imagen 4" descr="C:\Users\Giuseppe\Desktop\Imagenes Manual\Error4.png"/>
+            <wp:cNvGraphicFramePr>
+              <a:graphicFrameLocks xmlns:a="http://schemas.openxmlformats.org/drawingml/2006/main" noChangeAspect="1"/>
+            </wp:cNvGraphicFramePr>
+            <a:graphic xmlns:a="http://schemas.openxmlformats.org/drawingml/2006/main">
+              <a:graphicData uri="http://schemas.openxmlformats.org/drawingml/2006/picture">
+                <pic:pic xmlns:pic="http://schemas.openxmlformats.org/drawingml/2006/picture">
+                  <pic:nvPicPr>
+                    <pic:cNvPr id="0" name="Picture 4" descr="C:\Users\Giuseppe\Desktop\Imagenes Manual\Error4.png"/>
+                    <pic:cNvPicPr>
+                      <a:picLocks noChangeAspect="1" noChangeArrowheads="1"/>
+                    </pic:cNvPicPr>
+                  </pic:nvPicPr>
+                  <pic:blipFill>
+                    <a:blip r:embed="rId19" cstate="print"/>
+                    <a:srcRect/>
+                    <a:stretch>
+                      <a:fillRect/>
+                    </a:stretch>
+                  </pic:blipFill>
+                  <pic:spPr bwMode="auto">
+                    <a:xfrm>
+                      <a:off x="0" y="0"/>
+                      <a:ext cx="5694417" cy="2350235"/>
+                    </a:xfrm>
+                    <a:prstGeom prst="rect">
+                      <a:avLst/>
+                    </a:prstGeom>
+                    <a:noFill/>
+                    <a:ln w="9525">
+                      <a:noFill/>
+                      <a:miter lim="800000"/>
+                      <a:headEnd/>
+                      <a:tailEnd/>
+                    </a:ln>
+                  </pic:spPr>
+                </pic:pic>
+              </a:graphicData>
+            </a:graphic>
+          </wp:inline>
+        </w:drawing>
+      </w:r>
+    </w:p>
+    <w:p>
+      <w:pPr>
+        <w:pStyle w:val="Prrafodelista"/>
+        <w:jc w:val="both"/>
+        <w:rPr>
+          <w:rFonts w:ascii="Franklin Gothic Medium" w:hAnsi="Franklin Gothic Medium"/>
+          <w:sz w:val="28"/>
+          <w:szCs w:val="28"/>
+        </w:rPr>
+      </w:pPr>
     </w:p>
     <w:sectPr>
       <w:pgSz w:w="12240" w:h="15840"/>
@@ -2280,7 +2966,7 @@
                 <w:b/>
                 <w:noProof/>
               </w:rPr>
-              <w:t>8</w:t>
+              <w:t>10</w:t>
             </w:r>
           </w:fldSimple>
         </w:p>
@@ -2639,6 +3325,92 @@
     </w:lvl>
   </w:abstractNum>
   <w:abstractNum w:abstractNumId="1">
+    <w:nsid w:val="075C07C6"/>
+    <w:multiLevelType w:val="hybridMultilevel"/>
+    <w:tmpl w:val="BBFA07C2"/>
+    <w:lvl w:ilvl="0" w:tplc="2C0A000F">
+      <w:start w:val="1"/>
+      <w:numFmt w:val="decimal"/>
+      <w:lvlText w:val="%1."/>
+      <w:lvlJc w:val="left"/>
+      <w:pPr>
+        <w:ind w:left="720" w:hanging="360"/>
+      </w:pPr>
+    </w:lvl>
+    <w:lvl w:ilvl="1" w:tplc="2C0A0019" w:tentative="1">
+      <w:start w:val="1"/>
+      <w:numFmt w:val="lowerLetter"/>
+      <w:lvlText w:val="%2."/>
+      <w:lvlJc w:val="left"/>
+      <w:pPr>
+        <w:ind w:left="1440" w:hanging="360"/>
+      </w:pPr>
+    </w:lvl>
+    <w:lvl w:ilvl="2" w:tplc="2C0A001B" w:tentative="1">
+      <w:start w:val="1"/>
+      <w:numFmt w:val="lowerRoman"/>
+      <w:lvlText w:val="%3."/>
+      <w:lvlJc w:val="right"/>
+      <w:pPr>
+        <w:ind w:left="2160" w:hanging="180"/>
+      </w:pPr>
+    </w:lvl>
+    <w:lvl w:ilvl="3" w:tplc="2C0A000F" w:tentative="1">
+      <w:start w:val="1"/>
+      <w:numFmt w:val="decimal"/>
+      <w:lvlText w:val="%4."/>
+      <w:lvlJc w:val="left"/>
+      <w:pPr>
+        <w:ind w:left="2880" w:hanging="360"/>
+      </w:pPr>
+    </w:lvl>
+    <w:lvl w:ilvl="4" w:tplc="2C0A0019" w:tentative="1">
+      <w:start w:val="1"/>
+      <w:numFmt w:val="lowerLetter"/>
+      <w:lvlText w:val="%5."/>
+      <w:lvlJc w:val="left"/>
+      <w:pPr>
+        <w:ind w:left="3600" w:hanging="360"/>
+      </w:pPr>
+    </w:lvl>
+    <w:lvl w:ilvl="5" w:tplc="2C0A001B" w:tentative="1">
+      <w:start w:val="1"/>
+      <w:numFmt w:val="lowerRoman"/>
+      <w:lvlText w:val="%6."/>
+      <w:lvlJc w:val="right"/>
+      <w:pPr>
+        <w:ind w:left="4320" w:hanging="180"/>
+      </w:pPr>
+    </w:lvl>
+    <w:lvl w:ilvl="6" w:tplc="2C0A000F" w:tentative="1">
+      <w:start w:val="1"/>
+      <w:numFmt w:val="decimal"/>
+      <w:lvlText w:val="%7."/>
+      <w:lvlJc w:val="left"/>
+      <w:pPr>
+        <w:ind w:left="5040" w:hanging="360"/>
+      </w:pPr>
+    </w:lvl>
+    <w:lvl w:ilvl="7" w:tplc="2C0A0019" w:tentative="1">
+      <w:start w:val="1"/>
+      <w:numFmt w:val="lowerLetter"/>
+      <w:lvlText w:val="%8."/>
+      <w:lvlJc w:val="left"/>
+      <w:pPr>
+        <w:ind w:left="5760" w:hanging="360"/>
+      </w:pPr>
+    </w:lvl>
+    <w:lvl w:ilvl="8" w:tplc="2C0A001B" w:tentative="1">
+      <w:start w:val="1"/>
+      <w:numFmt w:val="lowerRoman"/>
+      <w:lvlText w:val="%9."/>
+      <w:lvlJc w:val="right"/>
+      <w:pPr>
+        <w:ind w:left="6480" w:hanging="180"/>
+      </w:pPr>
+    </w:lvl>
+  </w:abstractNum>
+  <w:abstractNum w:abstractNumId="2">
     <w:nsid w:val="21A15713"/>
     <w:multiLevelType w:val="hybridMultilevel"/>
     <w:tmpl w:val="99F25934"/>
@@ -2751,7 +3523,7 @@
       </w:rPr>
     </w:lvl>
   </w:abstractNum>
-  <w:abstractNum w:abstractNumId="2">
+  <w:abstractNum w:abstractNumId="3">
     <w:nsid w:val="4CCF70C5"/>
     <w:multiLevelType w:val="hybridMultilevel"/>
     <w:tmpl w:val="E7380E1C"/>
@@ -2838,13 +3610,16 @@
     </w:lvl>
   </w:abstractNum>
   <w:num w:numId="1">
-    <w:abstractNumId w:val="2"/>
+    <w:abstractNumId w:val="3"/>
   </w:num>
   <w:num w:numId="2">
-    <w:abstractNumId w:val="1"/>
+    <w:abstractNumId w:val="2"/>
   </w:num>
   <w:num w:numId="3">
     <w:abstractNumId w:val="0"/>
+  </w:num>
+  <w:num w:numId="4">
+    <w:abstractNumId w:val="1"/>
   </w:num>
 </w:numbering>
 </file>
@@ -3013,6 +3788,7 @@
   <w:style w:type="character" w:default="1" w:styleId="Fuentedeprrafopredeter">
     <w:name w:val="Default Paragraph Font"/>
     <w:uiPriority w:val="1"/>
+    <w:semiHidden/>
     <w:unhideWhenUsed/>
   </w:style>
   <w:style w:type="table" w:default="1" w:styleId="Tablanormal">

</xml_diff>

<commit_message>
Se corrigio la parte donde decia el criterio de paro del manual de usuario
</commit_message>
<xml_diff>
--- a/SIEL - Manual de Usuario.docx
+++ b/SIEL - Manual de Usuario.docx
@@ -55,6 +55,7 @@
       </w:pPr>
       <w:r>
         <w:rPr>
+          <w:noProof/>
           <w:lang w:val="es-ES" w:eastAsia="es-AR"/>
         </w:rPr>
         <w:drawing>
@@ -270,7 +271,7 @@
         <w:proofErr w:type="spellStart"/>
         <w:r>
           <w:rPr>
-            <w:rStyle w:val="Hyperlink"/>
+            <w:rStyle w:val="Hipervnculo"/>
             <w:rFonts w:ascii="Franklin Gothic Book" w:hAnsi="Franklin Gothic Book"/>
             <w:sz w:val="28"/>
             <w:szCs w:val="28"/>
@@ -292,26 +293,14 @@
       <w:hyperlink r:id="rId10" w:history="1">
         <w:r>
           <w:rPr>
-            <w:rStyle w:val="Hyperlink"/>
+            <w:rStyle w:val="Hipervnculo"/>
             <w:rFonts w:ascii="Franklin Gothic Book" w:hAnsi="Franklin Gothic Book"/>
             <w:sz w:val="28"/>
             <w:szCs w:val="28"/>
             <w:lang w:val="es-ES"/>
           </w:rPr>
-          <w:t>Gauss-</w:t>
+          <w:t>Gauss-Seidel</w:t>
         </w:r>
-        <w:proofErr w:type="spellStart"/>
-        <w:r>
-          <w:rPr>
-            <w:rStyle w:val="Hyperlink"/>
-            <w:rFonts w:ascii="Franklin Gothic Book" w:hAnsi="Franklin Gothic Book"/>
-            <w:sz w:val="28"/>
-            <w:szCs w:val="28"/>
-            <w:lang w:val="es-ES"/>
-          </w:rPr>
-          <w:t>Seidel</w:t>
-        </w:r>
-        <w:proofErr w:type="spellEnd"/>
       </w:hyperlink>
       <w:r>
         <w:rPr>
@@ -525,7 +514,7 @@
       <w:hyperlink r:id="rId11" w:history="1">
         <w:r>
           <w:rPr>
-            <w:rStyle w:val="Hyperlink"/>
+            <w:rStyle w:val="Hipervnculo"/>
             <w:rFonts w:ascii="Franklin Gothic Book" w:hAnsi="Franklin Gothic Book"/>
             <w:sz w:val="28"/>
             <w:szCs w:val="28"/>
@@ -609,7 +598,7 @@
       <w:hyperlink r:id="rId12" w:history="1">
         <w:r>
           <w:rPr>
-            <w:rStyle w:val="Hyperlink"/>
+            <w:rStyle w:val="Hipervnculo"/>
             <w:rFonts w:ascii="Franklin Gothic Book" w:hAnsi="Franklin Gothic Book"/>
             <w:sz w:val="28"/>
             <w:szCs w:val="28"/>
@@ -730,6 +719,7 @@
       <w:r>
         <w:rPr>
           <w:rFonts w:ascii="Franklin Gothic Medium" w:hAnsi="Franklin Gothic Medium"/>
+          <w:noProof/>
           <w:sz w:val="28"/>
           <w:szCs w:val="28"/>
           <w:lang w:val="es-ES" w:eastAsia="es-AR"/>
@@ -805,7 +795,6 @@
         </w:rPr>
         <w:tab/>
       </w:r>
-      <w:bookmarkStart w:id="0" w:name="_GoBack"/>
       <w:r>
         <w:rPr>
           <w:rFonts w:ascii="Franklin Gothic Book" w:hAnsi="Franklin Gothic Book"/>
@@ -834,10 +823,9 @@
         <w:t>, se desplegará la pantalla inicial, la cual es como la siguiente (observar las referencias numéricas):</w:t>
       </w:r>
     </w:p>
-    <w:bookmarkEnd w:id="0"/>
-    <w:p>
-      <w:pPr>
-        <w:pStyle w:val="ListParagraph"/>
+    <w:p>
+      <w:pPr>
+        <w:pStyle w:val="Prrafodelista"/>
         <w:numPr>
           <w:ilvl w:val="0"/>
           <w:numId w:val="1"/>
@@ -917,7 +905,7 @@
     </w:p>
     <w:p>
       <w:pPr>
-        <w:pStyle w:val="ListParagraph"/>
+        <w:pStyle w:val="Prrafodelista"/>
         <w:numPr>
           <w:ilvl w:val="0"/>
           <w:numId w:val="1"/>
@@ -1008,7 +996,7 @@
     </w:p>
     <w:p>
       <w:pPr>
-        <w:pStyle w:val="ListParagraph"/>
+        <w:pStyle w:val="Prrafodelista"/>
         <w:numPr>
           <w:ilvl w:val="0"/>
           <w:numId w:val="1"/>
@@ -1062,7 +1050,7 @@
     </w:p>
     <w:p>
       <w:pPr>
-        <w:pStyle w:val="ListParagraph"/>
+        <w:pStyle w:val="Prrafodelista"/>
         <w:numPr>
           <w:ilvl w:val="0"/>
           <w:numId w:val="1"/>
@@ -1115,7 +1103,7 @@
     </w:p>
     <w:p>
       <w:pPr>
-        <w:pStyle w:val="ListParagraph"/>
+        <w:pStyle w:val="Prrafodelista"/>
         <w:numPr>
           <w:ilvl w:val="0"/>
           <w:numId w:val="1"/>
@@ -1232,7 +1220,7 @@
     </w:p>
     <w:p>
       <w:pPr>
-        <w:pStyle w:val="ListParagraph"/>
+        <w:pStyle w:val="Prrafodelista"/>
         <w:spacing w:before="240" w:after="0"/>
         <w:jc w:val="both"/>
         <w:rPr>
@@ -1245,6 +1233,7 @@
       <w:r>
         <w:rPr>
           <w:rFonts w:ascii="Franklin Gothic Medium" w:hAnsi="Franklin Gothic Medium"/>
+          <w:noProof/>
           <w:sz w:val="28"/>
           <w:szCs w:val="28"/>
           <w:lang w:val="es-ES" w:eastAsia="es-AR"/>
@@ -1298,7 +1287,7 @@
     </w:p>
     <w:p>
       <w:pPr>
-        <w:pStyle w:val="ListParagraph"/>
+        <w:pStyle w:val="Prrafodelista"/>
         <w:numPr>
           <w:ilvl w:val="0"/>
           <w:numId w:val="1"/>
@@ -1375,32 +1364,12 @@
           <w:szCs w:val="28"/>
           <w:lang w:val="es-ES"/>
         </w:rPr>
-        <w:t xml:space="preserve"> y el método de Gauss-</w:t>
-      </w:r>
-      <w:proofErr w:type="spellStart"/>
-      <w:r>
-        <w:rPr>
-          <w:rFonts w:ascii="Franklin Gothic Book" w:hAnsi="Franklin Gothic Book"/>
-          <w:sz w:val="28"/>
-          <w:szCs w:val="28"/>
-          <w:lang w:val="es-ES"/>
-        </w:rPr>
-        <w:t>Seidel</w:t>
-      </w:r>
-      <w:proofErr w:type="spellEnd"/>
-      <w:r>
-        <w:rPr>
-          <w:rFonts w:ascii="Franklin Gothic Book" w:hAnsi="Franklin Gothic Book"/>
-          <w:sz w:val="28"/>
-          <w:szCs w:val="28"/>
-          <w:lang w:val="es-ES"/>
-        </w:rPr>
-        <w:t>.</w:t>
-      </w:r>
-    </w:p>
-    <w:p>
-      <w:pPr>
-        <w:pStyle w:val="ListParagraph"/>
+        <w:t xml:space="preserve"> y el método de Gauss-Seidel.</w:t>
+      </w:r>
+    </w:p>
+    <w:p>
+      <w:pPr>
+        <w:pStyle w:val="Prrafodelista"/>
         <w:numPr>
           <w:ilvl w:val="0"/>
           <w:numId w:val="1"/>
@@ -1453,7 +1422,7 @@
     </w:p>
     <w:p>
       <w:pPr>
-        <w:pStyle w:val="ListParagraph"/>
+        <w:pStyle w:val="Prrafodelista"/>
         <w:numPr>
           <w:ilvl w:val="0"/>
           <w:numId w:val="1"/>
@@ -1610,7 +1579,7 @@
     </w:p>
     <w:p>
       <w:pPr>
-        <w:pStyle w:val="ListParagraph"/>
+        <w:pStyle w:val="Prrafodelista"/>
         <w:numPr>
           <w:ilvl w:val="0"/>
           <w:numId w:val="1"/>
@@ -2141,6 +2110,7 @@
       <w:r>
         <w:rPr>
           <w:rFonts w:ascii="Franklin Gothic Medium" w:hAnsi="Franklin Gothic Medium"/>
+          <w:noProof/>
           <w:sz w:val="28"/>
           <w:szCs w:val="28"/>
           <w:lang w:val="es-ES" w:eastAsia="es-AR"/>
@@ -2229,7 +2199,7 @@
     </w:p>
     <w:p>
       <w:pPr>
-        <w:pStyle w:val="ListParagraph"/>
+        <w:pStyle w:val="Prrafodelista"/>
         <w:numPr>
           <w:ilvl w:val="0"/>
           <w:numId w:val="3"/>
@@ -2282,7 +2252,7 @@
     </w:p>
     <w:p>
       <w:pPr>
-        <w:pStyle w:val="ListParagraph"/>
+        <w:pStyle w:val="Prrafodelista"/>
         <w:numPr>
           <w:ilvl w:val="0"/>
           <w:numId w:val="3"/>
@@ -2331,23 +2301,43 @@
           <w:lang w:val="es-ES"/>
         </w:rPr>
         <w:lastRenderedPageBreak/>
-        <w:t xml:space="preserve">convergen a la solución; aunque un resultado negativo no determina la no-convergencia de </w:t>
-      </w:r>
-      <w:proofErr w:type="gramStart"/>
-      <w:r>
-        <w:rPr>
-          <w:rFonts w:ascii="Franklin Gothic Book" w:hAnsi="Franklin Gothic Book"/>
-          <w:sz w:val="28"/>
-          <w:szCs w:val="28"/>
-          <w:lang w:val="es-ES"/>
-        </w:rPr>
-        <w:t>los mismos</w:t>
-      </w:r>
-      <w:proofErr w:type="gramEnd"/>
-    </w:p>
-    <w:p>
-      <w:pPr>
-        <w:pStyle w:val="ListParagraph"/>
+        <w:t xml:space="preserve">convergen a la solución; aunque un </w:t>
+      </w:r>
+      <w:r>
+        <w:rPr>
+          <w:rFonts w:ascii="Franklin Gothic Book" w:hAnsi="Franklin Gothic Book"/>
+          <w:sz w:val="28"/>
+          <w:szCs w:val="28"/>
+          <w:u w:val="single"/>
+          <w:lang w:val="es-ES"/>
+        </w:rPr>
+        <w:t>resulta</w:t>
+      </w:r>
+      <w:bookmarkStart w:id="0" w:name="_GoBack"/>
+      <w:bookmarkEnd w:id="0"/>
+      <w:r>
+        <w:rPr>
+          <w:rFonts w:ascii="Franklin Gothic Book" w:hAnsi="Franklin Gothic Book"/>
+          <w:sz w:val="28"/>
+          <w:szCs w:val="28"/>
+          <w:u w:val="single"/>
+          <w:lang w:val="es-ES"/>
+        </w:rPr>
+        <w:t>do</w:t>
+      </w:r>
+      <w:r>
+        <w:rPr>
+          <w:rFonts w:ascii="Franklin Gothic Book" w:hAnsi="Franklin Gothic Book"/>
+          <w:sz w:val="28"/>
+          <w:szCs w:val="28"/>
+          <w:lang w:val="es-ES"/>
+        </w:rPr>
+        <w:t xml:space="preserve"> negativo no determina la no-convergencia de los mismos</w:t>
+      </w:r>
+    </w:p>
+    <w:p>
+      <w:pPr>
+        <w:pStyle w:val="Prrafodelista"/>
         <w:numPr>
           <w:ilvl w:val="0"/>
           <w:numId w:val="3"/>
@@ -2400,7 +2390,7 @@
     </w:p>
     <w:p>
       <w:pPr>
-        <w:pStyle w:val="ListParagraph"/>
+        <w:pStyle w:val="Prrafodelista"/>
         <w:numPr>
           <w:ilvl w:val="0"/>
           <w:numId w:val="3"/>
@@ -2480,7 +2470,7 @@
     </w:p>
     <w:p>
       <w:pPr>
-        <w:pStyle w:val="ListParagraph"/>
+        <w:pStyle w:val="Prrafodelista"/>
         <w:numPr>
           <w:ilvl w:val="0"/>
           <w:numId w:val="3"/>
@@ -2496,6 +2486,7 @@
       <w:r>
         <w:rPr>
           <w:rFonts w:ascii="Franklin Gothic Medium" w:hAnsi="Franklin Gothic Medium"/>
+          <w:noProof/>
           <w:sz w:val="28"/>
           <w:szCs w:val="28"/>
           <w:lang w:val="es-ES" w:eastAsia="es-AR"/>
@@ -2605,7 +2596,43 @@
           <w:szCs w:val="28"/>
           <w:lang w:val="es-ES"/>
         </w:rPr>
-        <w:t>la diferencia, con cada norma, entre los vectores solución de esa iteración y de la anterior: son las normas 1, 2 e infinito), teniendo en cuenta si dicha norma es menor o mayor a la Cota de Error fijada en el paso anterior.</w:t>
+        <w:t xml:space="preserve">la diferencia, con cada norma, entre los vectores solución de esa iteración y de la anterior: son las normas </w:t>
+      </w:r>
+      <w:r>
+        <w:rPr>
+          <w:rFonts w:ascii="Franklin Gothic Book" w:hAnsi="Franklin Gothic Book"/>
+          <w:sz w:val="28"/>
+          <w:szCs w:val="28"/>
+          <w:lang w:val="es-ES"/>
+        </w:rPr>
+        <w:t>2</w:t>
+      </w:r>
+      <w:r>
+        <w:rPr>
+          <w:rFonts w:ascii="Franklin Gothic Book" w:hAnsi="Franklin Gothic Book"/>
+          <w:sz w:val="28"/>
+          <w:szCs w:val="28"/>
+          <w:lang w:val="es-ES"/>
+        </w:rPr>
+        <w:t xml:space="preserve">, </w:t>
+      </w:r>
+      <w:r>
+        <w:rPr>
+          <w:rFonts w:ascii="Franklin Gothic Book" w:hAnsi="Franklin Gothic Book"/>
+          <w:sz w:val="28"/>
+          <w:szCs w:val="28"/>
+          <w:lang w:val="es-ES"/>
+        </w:rPr>
+        <w:t>3</w:t>
+      </w:r>
+      <w:r>
+        <w:rPr>
+          <w:rFonts w:ascii="Franklin Gothic Book" w:hAnsi="Franklin Gothic Book"/>
+          <w:sz w:val="28"/>
+          <w:szCs w:val="28"/>
+          <w:lang w:val="es-ES"/>
+        </w:rPr>
+        <w:t xml:space="preserve"> e infinito), teniendo en cuenta si dicha norma es menor o mayor a la Cota de Error fijada en el paso anterior.</w:t>
       </w:r>
       <w:r>
         <w:rPr>
@@ -2647,7 +2674,7 @@
     </w:p>
     <w:p>
       <w:pPr>
-        <w:pStyle w:val="ListParagraph"/>
+        <w:pStyle w:val="Prrafodelista"/>
         <w:jc w:val="both"/>
         <w:rPr>
           <w:rFonts w:ascii="Franklin Gothic Medium" w:hAnsi="Franklin Gothic Medium"/>
@@ -2674,6 +2701,7 @@
       <w:r>
         <w:rPr>
           <w:rFonts w:ascii="Franklin Gothic Medium" w:hAnsi="Franklin Gothic Medium"/>
+          <w:noProof/>
           <w:sz w:val="28"/>
           <w:szCs w:val="28"/>
           <w:lang w:val="es-ES" w:eastAsia="es-AR"/>
@@ -2727,7 +2755,7 @@
     </w:p>
     <w:p>
       <w:pPr>
-        <w:pStyle w:val="ListParagraph"/>
+        <w:pStyle w:val="Prrafodelista"/>
         <w:numPr>
           <w:ilvl w:val="0"/>
           <w:numId w:val="3"/>
@@ -2798,7 +2826,7 @@
     </w:p>
     <w:p>
       <w:pPr>
-        <w:pStyle w:val="ListParagraph"/>
+        <w:pStyle w:val="Prrafodelista"/>
         <w:numPr>
           <w:ilvl w:val="0"/>
           <w:numId w:val="3"/>
@@ -2841,7 +2869,7 @@
     </w:p>
     <w:p>
       <w:pPr>
-        <w:pStyle w:val="ListParagraph"/>
+        <w:pStyle w:val="Prrafodelista"/>
         <w:numPr>
           <w:ilvl w:val="0"/>
           <w:numId w:val="3"/>
@@ -2976,7 +3004,7 @@
     </w:p>
     <w:p>
       <w:pPr>
-        <w:pStyle w:val="ListParagraph"/>
+        <w:pStyle w:val="Prrafodelista"/>
         <w:numPr>
           <w:ilvl w:val="0"/>
           <w:numId w:val="4"/>
@@ -3038,18 +3066,19 @@
     </w:p>
     <w:p>
       <w:pPr>
-        <w:pStyle w:val="ListParagraph"/>
-        <w:jc w:val="both"/>
-        <w:rPr>
-          <w:rFonts w:ascii="Franklin Gothic Medium" w:hAnsi="Franklin Gothic Medium"/>
-          <w:sz w:val="28"/>
-          <w:szCs w:val="28"/>
-          <w:lang w:val="es-ES"/>
-        </w:rPr>
-      </w:pPr>
-      <w:r>
-        <w:rPr>
-          <w:rFonts w:ascii="Franklin Gothic Medium" w:hAnsi="Franklin Gothic Medium"/>
+        <w:pStyle w:val="Prrafodelista"/>
+        <w:jc w:val="both"/>
+        <w:rPr>
+          <w:rFonts w:ascii="Franklin Gothic Medium" w:hAnsi="Franklin Gothic Medium"/>
+          <w:sz w:val="28"/>
+          <w:szCs w:val="28"/>
+          <w:lang w:val="es-ES"/>
+        </w:rPr>
+      </w:pPr>
+      <w:r>
+        <w:rPr>
+          <w:rFonts w:ascii="Franklin Gothic Medium" w:hAnsi="Franklin Gothic Medium"/>
+          <w:noProof/>
           <w:sz w:val="28"/>
           <w:szCs w:val="28"/>
           <w:lang w:val="es-ES" w:eastAsia="es-AR"/>
@@ -3103,7 +3132,7 @@
     </w:p>
     <w:p>
       <w:pPr>
-        <w:pStyle w:val="ListParagraph"/>
+        <w:pStyle w:val="Prrafodelista"/>
         <w:numPr>
           <w:ilvl w:val="0"/>
           <w:numId w:val="4"/>
@@ -3242,18 +3271,19 @@
     </w:p>
     <w:p>
       <w:pPr>
-        <w:pStyle w:val="ListParagraph"/>
-        <w:jc w:val="both"/>
-        <w:rPr>
-          <w:rFonts w:ascii="Franklin Gothic Medium" w:hAnsi="Franklin Gothic Medium"/>
-          <w:sz w:val="28"/>
-          <w:szCs w:val="28"/>
-          <w:lang w:val="es-ES"/>
-        </w:rPr>
-      </w:pPr>
-      <w:r>
-        <w:rPr>
-          <w:rFonts w:ascii="Franklin Gothic Medium" w:hAnsi="Franklin Gothic Medium"/>
+        <w:pStyle w:val="Prrafodelista"/>
+        <w:jc w:val="both"/>
+        <w:rPr>
+          <w:rFonts w:ascii="Franklin Gothic Medium" w:hAnsi="Franklin Gothic Medium"/>
+          <w:sz w:val="28"/>
+          <w:szCs w:val="28"/>
+          <w:lang w:val="es-ES"/>
+        </w:rPr>
+      </w:pPr>
+      <w:r>
+        <w:rPr>
+          <w:rFonts w:ascii="Franklin Gothic Medium" w:hAnsi="Franklin Gothic Medium"/>
+          <w:noProof/>
           <w:sz w:val="28"/>
           <w:szCs w:val="28"/>
           <w:lang w:val="es-ES" w:eastAsia="es-AR"/>
@@ -3307,7 +3337,7 @@
     </w:p>
     <w:p>
       <w:pPr>
-        <w:pStyle w:val="ListParagraph"/>
+        <w:pStyle w:val="Prrafodelista"/>
         <w:jc w:val="both"/>
         <w:rPr>
           <w:rFonts w:ascii="Franklin Gothic Medium" w:hAnsi="Franklin Gothic Medium"/>
@@ -3394,7 +3424,7 @@
     </w:p>
     <w:p>
       <w:pPr>
-        <w:pStyle w:val="ListParagraph"/>
+        <w:pStyle w:val="Prrafodelista"/>
         <w:numPr>
           <w:ilvl w:val="0"/>
           <w:numId w:val="4"/>
@@ -3551,18 +3581,19 @@
     </w:p>
     <w:p>
       <w:pPr>
-        <w:pStyle w:val="ListParagraph"/>
-        <w:jc w:val="both"/>
-        <w:rPr>
-          <w:rFonts w:ascii="Franklin Gothic Medium" w:hAnsi="Franklin Gothic Medium"/>
-          <w:sz w:val="28"/>
-          <w:szCs w:val="28"/>
-          <w:lang w:val="es-ES"/>
-        </w:rPr>
-      </w:pPr>
-      <w:r>
-        <w:rPr>
-          <w:rFonts w:ascii="Franklin Gothic Medium" w:hAnsi="Franklin Gothic Medium"/>
+        <w:pStyle w:val="Prrafodelista"/>
+        <w:jc w:val="both"/>
+        <w:rPr>
+          <w:rFonts w:ascii="Franklin Gothic Medium" w:hAnsi="Franklin Gothic Medium"/>
+          <w:sz w:val="28"/>
+          <w:szCs w:val="28"/>
+          <w:lang w:val="es-ES"/>
+        </w:rPr>
+      </w:pPr>
+      <w:r>
+        <w:rPr>
+          <w:rFonts w:ascii="Franklin Gothic Medium" w:hAnsi="Franklin Gothic Medium"/>
+          <w:noProof/>
           <w:sz w:val="28"/>
           <w:szCs w:val="28"/>
           <w:lang w:val="es-ES" w:eastAsia="es-AR"/>
@@ -3616,7 +3647,7 @@
     </w:p>
     <w:p>
       <w:pPr>
-        <w:pStyle w:val="ListParagraph"/>
+        <w:pStyle w:val="Prrafodelista"/>
         <w:numPr>
           <w:ilvl w:val="0"/>
           <w:numId w:val="4"/>
@@ -3761,18 +3792,19 @@
     </w:p>
     <w:p>
       <w:pPr>
-        <w:pStyle w:val="ListParagraph"/>
-        <w:jc w:val="both"/>
-        <w:rPr>
-          <w:rFonts w:ascii="Franklin Gothic Medium" w:hAnsi="Franklin Gothic Medium"/>
-          <w:sz w:val="28"/>
-          <w:szCs w:val="28"/>
-          <w:lang w:val="es-ES"/>
-        </w:rPr>
-      </w:pPr>
-      <w:r>
-        <w:rPr>
-          <w:rFonts w:ascii="Franklin Gothic Medium" w:hAnsi="Franklin Gothic Medium"/>
+        <w:pStyle w:val="Prrafodelista"/>
+        <w:jc w:val="both"/>
+        <w:rPr>
+          <w:rFonts w:ascii="Franklin Gothic Medium" w:hAnsi="Franklin Gothic Medium"/>
+          <w:sz w:val="28"/>
+          <w:szCs w:val="28"/>
+          <w:lang w:val="es-ES"/>
+        </w:rPr>
+      </w:pPr>
+      <w:r>
+        <w:rPr>
+          <w:rFonts w:ascii="Franklin Gothic Medium" w:hAnsi="Franklin Gothic Medium"/>
+          <w:noProof/>
           <w:sz w:val="28"/>
           <w:szCs w:val="28"/>
           <w:lang w:val="es-ES" w:eastAsia="es-AR"/>
@@ -3826,7 +3858,7 @@
     </w:p>
     <w:p>
       <w:pPr>
-        <w:pStyle w:val="ListParagraph"/>
+        <w:pStyle w:val="Prrafodelista"/>
         <w:jc w:val="both"/>
         <w:rPr>
           <w:rFonts w:ascii="Franklin Gothic Medium" w:hAnsi="Franklin Gothic Medium"/>
@@ -3899,7 +3931,7 @@
         </w:tcPr>
         <w:p>
           <w:pPr>
-            <w:pStyle w:val="Header"/>
+            <w:pStyle w:val="Encabezado"/>
             <w:rPr>
               <w:rFonts w:asciiTheme="majorHAnsi" w:eastAsiaTheme="majorEastAsia" w:hAnsiTheme="majorHAnsi" w:cstheme="majorBidi"/>
               <w:b/>
@@ -3917,7 +3949,7 @@
         </w:tcPr>
         <w:p>
           <w:pPr>
-            <w:pStyle w:val="NoSpacing"/>
+            <w:pStyle w:val="Sinespaciado"/>
             <w:rPr>
               <w:rFonts w:asciiTheme="majorHAnsi" w:hAnsiTheme="majorHAnsi"/>
             </w:rPr>
@@ -3980,7 +4012,7 @@
         </w:tcPr>
         <w:p>
           <w:pPr>
-            <w:pStyle w:val="Header"/>
+            <w:pStyle w:val="Encabezado"/>
             <w:rPr>
               <w:rFonts w:asciiTheme="majorHAnsi" w:eastAsiaTheme="majorEastAsia" w:hAnsiTheme="majorHAnsi" w:cstheme="majorBidi"/>
               <w:b/>
@@ -4003,7 +4035,7 @@
         </w:tcPr>
         <w:p>
           <w:pPr>
-            <w:pStyle w:val="Header"/>
+            <w:pStyle w:val="Encabezado"/>
             <w:rPr>
               <w:rFonts w:asciiTheme="majorHAnsi" w:eastAsiaTheme="majorEastAsia" w:hAnsiTheme="majorHAnsi" w:cstheme="majorBidi"/>
               <w:b/>
@@ -4019,7 +4051,7 @@
         </w:tcPr>
         <w:p>
           <w:pPr>
-            <w:pStyle w:val="Header"/>
+            <w:pStyle w:val="Encabezado"/>
             <w:jc w:val="center"/>
             <w:rPr>
               <w:rFonts w:asciiTheme="majorHAnsi" w:eastAsiaTheme="majorEastAsia" w:hAnsiTheme="majorHAnsi" w:cstheme="majorBidi"/>
@@ -4038,7 +4070,7 @@
         </w:tcPr>
         <w:p>
           <w:pPr>
-            <w:pStyle w:val="Header"/>
+            <w:pStyle w:val="Encabezado"/>
             <w:rPr>
               <w:rFonts w:asciiTheme="majorHAnsi" w:eastAsiaTheme="majorEastAsia" w:hAnsiTheme="majorHAnsi" w:cstheme="majorBidi"/>
               <w:b/>
@@ -4051,7 +4083,7 @@
   </w:tbl>
   <w:p>
     <w:pPr>
-      <w:pStyle w:val="Footer"/>
+      <w:pStyle w:val="Piedepgina"/>
     </w:pPr>
   </w:p>
 </w:ftr>
@@ -4083,7 +4115,7 @@
         </w:tcPr>
         <w:p>
           <w:pPr>
-            <w:pStyle w:val="Header"/>
+            <w:pStyle w:val="Encabezado"/>
             <w:rPr>
               <w:rFonts w:asciiTheme="majorHAnsi" w:eastAsiaTheme="majorEastAsia" w:hAnsiTheme="majorHAnsi" w:cstheme="majorBidi"/>
               <w:b/>
@@ -4101,7 +4133,7 @@
         </w:tcPr>
         <w:p>
           <w:pPr>
-            <w:pStyle w:val="NoSpacing"/>
+            <w:pStyle w:val="Sinespaciado"/>
             <w:rPr>
               <w:rFonts w:asciiTheme="majorHAnsi" w:hAnsiTheme="majorHAnsi"/>
             </w:rPr>
@@ -4164,7 +4196,7 @@
         </w:tcPr>
         <w:p>
           <w:pPr>
-            <w:pStyle w:val="Header"/>
+            <w:pStyle w:val="Encabezado"/>
             <w:rPr>
               <w:rFonts w:asciiTheme="majorHAnsi" w:eastAsiaTheme="majorEastAsia" w:hAnsiTheme="majorHAnsi" w:cstheme="majorBidi"/>
               <w:b/>
@@ -4187,7 +4219,7 @@
         </w:tcPr>
         <w:p>
           <w:pPr>
-            <w:pStyle w:val="Header"/>
+            <w:pStyle w:val="Encabezado"/>
             <w:rPr>
               <w:rFonts w:asciiTheme="majorHAnsi" w:eastAsiaTheme="majorEastAsia" w:hAnsiTheme="majorHAnsi" w:cstheme="majorBidi"/>
               <w:b/>
@@ -4203,7 +4235,7 @@
         </w:tcPr>
         <w:p>
           <w:pPr>
-            <w:pStyle w:val="Header"/>
+            <w:pStyle w:val="Encabezado"/>
             <w:jc w:val="center"/>
             <w:rPr>
               <w:rFonts w:asciiTheme="majorHAnsi" w:eastAsiaTheme="majorEastAsia" w:hAnsiTheme="majorHAnsi" w:cstheme="majorBidi"/>
@@ -4222,7 +4254,7 @@
         </w:tcPr>
         <w:p>
           <w:pPr>
-            <w:pStyle w:val="Header"/>
+            <w:pStyle w:val="Encabezado"/>
             <w:rPr>
               <w:rFonts w:asciiTheme="majorHAnsi" w:eastAsiaTheme="majorEastAsia" w:hAnsiTheme="majorHAnsi" w:cstheme="majorBidi"/>
               <w:b/>
@@ -4235,7 +4267,7 @@
   </w:tbl>
   <w:p>
     <w:pPr>
-      <w:pStyle w:val="Footer"/>
+      <w:pStyle w:val="Piedepgina"/>
     </w:pPr>
   </w:p>
 </w:ftr>
@@ -4826,7 +4858,7 @@
     <w:lsdException w:name="Table Web 2" w:semiHidden="1" w:unhideWhenUsed="1"/>
     <w:lsdException w:name="Table Web 3" w:semiHidden="1" w:unhideWhenUsed="1"/>
     <w:lsdException w:name="Balloon Text" w:semiHidden="1" w:unhideWhenUsed="1"/>
-    <w:lsdException w:name="Table Grid" w:semiHidden="1" w:uiPriority="59" w:unhideWhenUsed="1"/>
+    <w:lsdException w:name="Table Grid" w:uiPriority="59"/>
     <w:lsdException w:name="Table Theme" w:semiHidden="1" w:unhideWhenUsed="1"/>
     <w:lsdException w:name="Placeholder Text" w:semiHidden="1"/>
     <w:lsdException w:name="No Spacing" w:uiPriority="1" w:qFormat="1"/>
@@ -5053,13 +5085,13 @@
     <w:qFormat/>
     <w:rsid w:val="000A69CF"/>
   </w:style>
-  <w:style w:type="character" w:default="1" w:styleId="DefaultParagraphFont">
+  <w:style w:type="character" w:default="1" w:styleId="Fuentedeprrafopredeter">
     <w:name w:val="Default Paragraph Font"/>
     <w:uiPriority w:val="1"/>
     <w:semiHidden/>
     <w:unhideWhenUsed/>
   </w:style>
-  <w:style w:type="table" w:default="1" w:styleId="TableNormal">
+  <w:style w:type="table" w:default="1" w:styleId="Tablanormal">
     <w:name w:val="Normal Table"/>
     <w:uiPriority w:val="99"/>
     <w:semiHidden/>
@@ -5074,16 +5106,16 @@
       </w:tblCellMar>
     </w:tblPr>
   </w:style>
-  <w:style w:type="numbering" w:default="1" w:styleId="NoList">
+  <w:style w:type="numbering" w:default="1" w:styleId="Sinlista">
     <w:name w:val="No List"/>
     <w:uiPriority w:val="99"/>
     <w:semiHidden/>
     <w:unhideWhenUsed/>
   </w:style>
-  <w:style w:type="paragraph" w:styleId="BalloonText">
+  <w:style w:type="paragraph" w:styleId="Textodeglobo">
     <w:name w:val="Balloon Text"/>
     <w:basedOn w:val="Normal"/>
-    <w:link w:val="BalloonTextChar"/>
+    <w:link w:val="TextodegloboCar"/>
     <w:uiPriority w:val="99"/>
     <w:semiHidden/>
     <w:unhideWhenUsed/>
@@ -5097,10 +5129,10 @@
       <w:szCs w:val="16"/>
     </w:rPr>
   </w:style>
-  <w:style w:type="character" w:customStyle="1" w:styleId="BalloonTextChar">
-    <w:name w:val="Balloon Text Char"/>
-    <w:basedOn w:val="DefaultParagraphFont"/>
-    <w:link w:val="BalloonText"/>
+  <w:style w:type="character" w:customStyle="1" w:styleId="TextodegloboCar">
+    <w:name w:val="Texto de globo Car"/>
+    <w:basedOn w:val="Fuentedeprrafopredeter"/>
+    <w:link w:val="Textodeglobo"/>
     <w:uiPriority w:val="99"/>
     <w:semiHidden/>
     <w:rsid w:val="00433FE7"/>
@@ -5110,10 +5142,10 @@
       <w:szCs w:val="16"/>
     </w:rPr>
   </w:style>
-  <w:style w:type="paragraph" w:styleId="Header">
+  <w:style w:type="paragraph" w:styleId="Encabezado">
     <w:name w:val="header"/>
     <w:basedOn w:val="Normal"/>
-    <w:link w:val="HeaderChar"/>
+    <w:link w:val="EncabezadoCar"/>
     <w:uiPriority w:val="99"/>
     <w:unhideWhenUsed/>
     <w:rsid w:val="005E07C0"/>
@@ -5125,17 +5157,17 @@
       <w:spacing w:after="0" w:line="240" w:lineRule="auto"/>
     </w:pPr>
   </w:style>
-  <w:style w:type="character" w:customStyle="1" w:styleId="HeaderChar">
-    <w:name w:val="Header Char"/>
-    <w:basedOn w:val="DefaultParagraphFont"/>
-    <w:link w:val="Header"/>
+  <w:style w:type="character" w:customStyle="1" w:styleId="EncabezadoCar">
+    <w:name w:val="Encabezado Car"/>
+    <w:basedOn w:val="Fuentedeprrafopredeter"/>
+    <w:link w:val="Encabezado"/>
     <w:uiPriority w:val="99"/>
     <w:rsid w:val="005E07C0"/>
   </w:style>
-  <w:style w:type="paragraph" w:styleId="Footer">
+  <w:style w:type="paragraph" w:styleId="Piedepgina">
     <w:name w:val="footer"/>
     <w:basedOn w:val="Normal"/>
-    <w:link w:val="FooterChar"/>
+    <w:link w:val="PiedepginaCar"/>
     <w:uiPriority w:val="99"/>
     <w:unhideWhenUsed/>
     <w:rsid w:val="005E07C0"/>
@@ -5147,16 +5179,16 @@
       <w:spacing w:after="0" w:line="240" w:lineRule="auto"/>
     </w:pPr>
   </w:style>
-  <w:style w:type="character" w:customStyle="1" w:styleId="FooterChar">
-    <w:name w:val="Footer Char"/>
-    <w:basedOn w:val="DefaultParagraphFont"/>
-    <w:link w:val="Footer"/>
+  <w:style w:type="character" w:customStyle="1" w:styleId="PiedepginaCar">
+    <w:name w:val="Pie de página Car"/>
+    <w:basedOn w:val="Fuentedeprrafopredeter"/>
+    <w:link w:val="Piedepgina"/>
     <w:uiPriority w:val="99"/>
     <w:rsid w:val="005E07C0"/>
   </w:style>
-  <w:style w:type="paragraph" w:styleId="NoSpacing">
+  <w:style w:type="paragraph" w:styleId="Sinespaciado">
     <w:name w:val="No Spacing"/>
-    <w:link w:val="NoSpacingChar"/>
+    <w:link w:val="SinespaciadoCar"/>
     <w:uiPriority w:val="1"/>
     <w:qFormat/>
     <w:rsid w:val="005E07C0"/>
@@ -5168,10 +5200,10 @@
       <w:lang w:val="es-ES"/>
     </w:rPr>
   </w:style>
-  <w:style w:type="character" w:customStyle="1" w:styleId="NoSpacingChar">
-    <w:name w:val="No Spacing Char"/>
-    <w:basedOn w:val="DefaultParagraphFont"/>
-    <w:link w:val="NoSpacing"/>
+  <w:style w:type="character" w:customStyle="1" w:styleId="SinespaciadoCar">
+    <w:name w:val="Sin espaciado Car"/>
+    <w:basedOn w:val="Fuentedeprrafopredeter"/>
+    <w:link w:val="Sinespaciado"/>
     <w:uiPriority w:val="1"/>
     <w:rsid w:val="005E07C0"/>
     <w:rPr>
@@ -5179,9 +5211,9 @@
       <w:lang w:val="es-ES"/>
     </w:rPr>
   </w:style>
-  <w:style w:type="character" w:styleId="Hyperlink">
+  <w:style w:type="character" w:styleId="Hipervnculo">
     <w:name w:val="Hyperlink"/>
-    <w:basedOn w:val="DefaultParagraphFont"/>
+    <w:basedOn w:val="Fuentedeprrafopredeter"/>
     <w:uiPriority w:val="99"/>
     <w:unhideWhenUsed/>
     <w:rsid w:val="00666B18"/>
@@ -5190,7 +5222,7 @@
       <w:u w:val="single"/>
     </w:rPr>
   </w:style>
-  <w:style w:type="paragraph" w:styleId="ListParagraph">
+  <w:style w:type="paragraph" w:styleId="Prrafodelista">
     <w:name w:val="List Paragraph"/>
     <w:basedOn w:val="Normal"/>
     <w:uiPriority w:val="34"/>
@@ -5201,9 +5233,9 @@
       <w:contextualSpacing/>
     </w:pPr>
   </w:style>
-  <w:style w:type="character" w:styleId="FollowedHyperlink">
+  <w:style w:type="character" w:styleId="Hipervnculovisitado">
     <w:name w:val="FollowedHyperlink"/>
-    <w:basedOn w:val="DefaultParagraphFont"/>
+    <w:basedOn w:val="Fuentedeprrafopredeter"/>
     <w:uiPriority w:val="99"/>
     <w:semiHidden/>
     <w:unhideWhenUsed/>
@@ -5213,9 +5245,9 @@
       <w:u w:val="single"/>
     </w:rPr>
   </w:style>
-  <w:style w:type="character" w:styleId="UnresolvedMention">
+  <w:style w:type="character" w:styleId="Mencinsinresolver">
     <w:name w:val="Unresolved Mention"/>
-    <w:basedOn w:val="DefaultParagraphFont"/>
+    <w:basedOn w:val="Fuentedeprrafopredeter"/>
     <w:uiPriority w:val="99"/>
     <w:semiHidden/>
     <w:unhideWhenUsed/>

</xml_diff>